<commit_message>
modified URL in word
</commit_message>
<xml_diff>
--- a/Java-Week3_Coding-Assignment.docx
+++ b/Java-Week3_Coding-Assignment.docx
@@ -546,37 +546,12 @@
           <w:szCs w:val="24"/>
         </w:rPr>
       </w:pPr>
-      <w:proofErr w:type="spellStart"/>
       <w:r>
         <w:rPr>
           <w:color w:val="FF0000"/>
           <w:szCs w:val="24"/>
         </w:rPr>
-        <w:t>System.out.println</w:t>
-      </w:r>
-      <w:proofErr w:type="spellEnd"/>
-      <w:r>
-        <w:rPr>
-          <w:color w:val="FF0000"/>
-          <w:szCs w:val="24"/>
-        </w:rPr>
-        <w:t>(names[</w:t>
-      </w:r>
-      <w:proofErr w:type="spellStart"/>
-      <w:r>
-        <w:rPr>
-          <w:color w:val="FF0000"/>
-          <w:szCs w:val="24"/>
-        </w:rPr>
-        <w:t>names.length</w:t>
-      </w:r>
-      <w:proofErr w:type="spellEnd"/>
-      <w:r>
-        <w:rPr>
-          <w:color w:val="FF0000"/>
-          <w:szCs w:val="24"/>
-        </w:rPr>
-        <w:t xml:space="preserve"> -1]);</w:t>
+        <w:t>System.out.println(names[names.length -1]);</w:t>
       </w:r>
     </w:p>
     <w:p>
@@ -634,21 +609,12 @@
           <w:szCs w:val="24"/>
         </w:rPr>
       </w:pPr>
-      <w:proofErr w:type="spellStart"/>
       <w:r>
         <w:rPr>
           <w:color w:val="FF0000"/>
           <w:szCs w:val="24"/>
         </w:rPr>
-        <w:t>System.out.println</w:t>
-      </w:r>
-      <w:proofErr w:type="spellEnd"/>
-      <w:r>
-        <w:rPr>
-          <w:color w:val="FF0000"/>
-          <w:szCs w:val="24"/>
-        </w:rPr>
-        <w:t>(numbers[0]);</w:t>
+        <w:t>System.out.println(numbers[0]);</w:t>
       </w:r>
     </w:p>
     <w:p>
@@ -666,35 +632,7 @@
         <w:rPr>
           <w:szCs w:val="24"/>
         </w:rPr>
-        <w:t xml:space="preserve">Create a new array of int called </w:t>
-      </w:r>
-      <w:proofErr w:type="spellStart"/>
-      <w:r>
-        <w:rPr>
-          <w:szCs w:val="24"/>
-        </w:rPr>
-        <w:t>nameLengths</w:t>
-      </w:r>
-      <w:proofErr w:type="spellEnd"/>
-      <w:r>
-        <w:rPr>
-          <w:szCs w:val="24"/>
-        </w:rPr>
-        <w:t xml:space="preserve">. Write a loop to iterate over the previously created names array and add the length of each name to the </w:t>
-      </w:r>
-      <w:proofErr w:type="spellStart"/>
-      <w:r>
-        <w:rPr>
-          <w:szCs w:val="24"/>
-        </w:rPr>
-        <w:t>nameLengths</w:t>
-      </w:r>
-      <w:proofErr w:type="spellEnd"/>
-      <w:r>
-        <w:rPr>
-          <w:szCs w:val="24"/>
-        </w:rPr>
-        <w:t xml:space="preserve"> array.</w:t>
+        <w:t>Create a new array of int called nameLengths. Write a loop to iterate over the previously created names array and add the length of each name to the nameLengths array.</w:t>
       </w:r>
     </w:p>
     <w:p>
@@ -712,21 +650,7 @@
         <w:rPr>
           <w:szCs w:val="24"/>
         </w:rPr>
-        <w:t xml:space="preserve">Write a loop to iterate over the </w:t>
-      </w:r>
-      <w:proofErr w:type="spellStart"/>
-      <w:r>
-        <w:rPr>
-          <w:szCs w:val="24"/>
-        </w:rPr>
-        <w:t>nameLengths</w:t>
-      </w:r>
-      <w:proofErr w:type="spellEnd"/>
-      <w:r>
-        <w:rPr>
-          <w:szCs w:val="24"/>
-        </w:rPr>
-        <w:t xml:space="preserve"> array and calculate the sum of all the elements in the array. Print the result to the console.</w:t>
+        <w:t>Write a loop to iterate over the nameLengths array and calculate the sum of all the elements in the array. Print the result to the console.</w:t>
       </w:r>
     </w:p>
     <w:p>
@@ -774,21 +698,7 @@
         <w:rPr>
           <w:szCs w:val="24"/>
         </w:rPr>
-        <w:t>word concatenated to itself n number of times. (i.e. if I pass in “Hello” and 3, I would expect the method to return “</w:t>
-      </w:r>
-      <w:proofErr w:type="spellStart"/>
-      <w:r>
-        <w:rPr>
-          <w:szCs w:val="24"/>
-        </w:rPr>
-        <w:t>HelloHelloHello</w:t>
-      </w:r>
-      <w:proofErr w:type="spellEnd"/>
-      <w:r>
-        <w:rPr>
-          <w:szCs w:val="24"/>
-        </w:rPr>
-        <w:t>”).</w:t>
+        <w:t>word concatenated to itself n number of times. (i.e. if I pass in “Hello” and 3, I would expect the method to return “HelloHelloHello”).</w:t>
       </w:r>
       <w:r>
         <w:rPr>
@@ -812,35 +722,7 @@
         <w:rPr>
           <w:szCs w:val="24"/>
         </w:rPr>
-        <w:t xml:space="preserve">Write a method that takes two Strings, </w:t>
-      </w:r>
-      <w:proofErr w:type="spellStart"/>
-      <w:r>
-        <w:rPr>
-          <w:szCs w:val="24"/>
-        </w:rPr>
-        <w:t>firstName</w:t>
-      </w:r>
-      <w:proofErr w:type="spellEnd"/>
-      <w:r>
-        <w:rPr>
-          <w:szCs w:val="24"/>
-        </w:rPr>
-        <w:t xml:space="preserve"> and </w:t>
-      </w:r>
-      <w:proofErr w:type="spellStart"/>
-      <w:r>
-        <w:rPr>
-          <w:szCs w:val="24"/>
-        </w:rPr>
-        <w:t>lastName</w:t>
-      </w:r>
-      <w:proofErr w:type="spellEnd"/>
-      <w:r>
-        <w:rPr>
-          <w:szCs w:val="24"/>
-        </w:rPr>
-        <w:t>, and returns a full name (the full name should be the first and the last name as a String separated by a space).</w:t>
+        <w:t>Write a method that takes two Strings, firstName and lastName, and returns a full name (the full name should be the first and the last name as a String separated by a space).</w:t>
       </w:r>
     </w:p>
     <w:p>
@@ -858,21 +740,7 @@
         <w:rPr>
           <w:szCs w:val="24"/>
         </w:rPr>
-        <w:t xml:space="preserve">Write a method that takes an array of int and returns true if the sum of all the </w:t>
-      </w:r>
-      <w:proofErr w:type="spellStart"/>
-      <w:r>
-        <w:rPr>
-          <w:szCs w:val="24"/>
-        </w:rPr>
-        <w:t>ints</w:t>
-      </w:r>
-      <w:proofErr w:type="spellEnd"/>
-      <w:r>
-        <w:rPr>
-          <w:szCs w:val="24"/>
-        </w:rPr>
-        <w:t xml:space="preserve"> in the array is greater than 100.</w:t>
+        <w:t>Write a method that takes an array of int and returns true if the sum of all the ints in the array is greater than 100.</w:t>
       </w:r>
     </w:p>
     <w:p>
@@ -926,77 +794,7 @@
         <w:rPr>
           <w:szCs w:val="24"/>
         </w:rPr>
-        <w:t xml:space="preserve">Write a method called </w:t>
-      </w:r>
-      <w:proofErr w:type="spellStart"/>
-      <w:r>
-        <w:rPr>
-          <w:szCs w:val="24"/>
-        </w:rPr>
-        <w:t>willBuyDrink</w:t>
-      </w:r>
-      <w:proofErr w:type="spellEnd"/>
-      <w:r>
-        <w:rPr>
-          <w:szCs w:val="24"/>
-        </w:rPr>
-        <w:t xml:space="preserve"> that takes a </w:t>
-      </w:r>
-      <w:proofErr w:type="spellStart"/>
-      <w:r>
-        <w:rPr>
-          <w:szCs w:val="24"/>
-        </w:rPr>
-        <w:t>boolean</w:t>
-      </w:r>
-      <w:proofErr w:type="spellEnd"/>
-      <w:r>
-        <w:rPr>
-          <w:szCs w:val="24"/>
-        </w:rPr>
-        <w:t xml:space="preserve"> </w:t>
-      </w:r>
-      <w:proofErr w:type="spellStart"/>
-      <w:r>
-        <w:rPr>
-          <w:szCs w:val="24"/>
-        </w:rPr>
-        <w:t>isHotOutside</w:t>
-      </w:r>
-      <w:proofErr w:type="spellEnd"/>
-      <w:r>
-        <w:rPr>
-          <w:szCs w:val="24"/>
-        </w:rPr>
-        <w:t xml:space="preserve">, and a double </w:t>
-      </w:r>
-      <w:proofErr w:type="spellStart"/>
-      <w:r>
-        <w:rPr>
-          <w:szCs w:val="24"/>
-        </w:rPr>
-        <w:t>moneyInPocket</w:t>
-      </w:r>
-      <w:proofErr w:type="spellEnd"/>
-      <w:r>
-        <w:rPr>
-          <w:szCs w:val="24"/>
-        </w:rPr>
-        <w:t xml:space="preserve">, and returns true if it is hot outside and if </w:t>
-      </w:r>
-      <w:proofErr w:type="spellStart"/>
-      <w:r>
-        <w:rPr>
-          <w:szCs w:val="24"/>
-        </w:rPr>
-        <w:t>moneyInPocket</w:t>
-      </w:r>
-      <w:proofErr w:type="spellEnd"/>
-      <w:r>
-        <w:rPr>
-          <w:szCs w:val="24"/>
-        </w:rPr>
-        <w:t xml:space="preserve"> is greater than 10.50.</w:t>
+        <w:t>Write a method called willBuyDrink that takes a boolean isHotOutside, and a double moneyInPocket, and returns true if it is hot outside and if moneyInPocket is greater than 10.50.</w:t>
       </w:r>
     </w:p>
     <w:p>
@@ -1285,7 +1083,6 @@
           <w:b/>
           <w:szCs w:val="24"/>
         </w:rPr>
-        <w:lastRenderedPageBreak/>
         <w:t>URL to GitHub Repository:</w:t>
       </w:r>
       <w:r>
@@ -1293,7 +1090,14 @@
           <w:bCs/>
           <w:szCs w:val="24"/>
         </w:rPr>
-        <w:t xml:space="preserve"> I’ve been having a lot of difficulties doing the simplest of things with GitHub. I will get the assignment up there, but I’m going to have to get help doing so. I won’t be able to get help before Saturday the day this is due. </w:t>
+        <w:t xml:space="preserve"> </w:t>
+      </w:r>
+      <w:r>
+        <w:rPr>
+          <w:bCs/>
+          <w:szCs w:val="24"/>
+        </w:rPr>
+        <w:t>https://github.com/scollins97/week3homework</w:t>
       </w:r>
     </w:p>
     <w:sectPr>

</xml_diff>